<commit_message>
Updated readme file, create more references,  created all visuals and filterings in Power BI
</commit_message>
<xml_diff>
--- a/References.docx
+++ b/References.docx
@@ -96,6 +96,27 @@
         </w:rPr>
         <w:t xml:space="preserve"> </w:t>
       </w:r>
+    </w:p>
+    <w:p>
+      <w:pPr>
+        <w:pStyle w:val="ListParagraph"/>
+        <w:numPr>
+          <w:ilvl w:val="0"/>
+          <w:numId w:val="1"/>
+        </w:numPr>
+        <w:rPr>
+          <w:lang w:val="en-US"/>
+        </w:rPr>
+      </w:pPr>
+      <w:hyperlink r:id="rId8" w:history="1">
+        <w:r>
+          <w:rPr>
+            <w:rStyle w:val="Hyperlink"/>
+            <w:lang w:val="en-US"/>
+          </w:rPr>
+          <w:t>https://learn.microsoft.com/en-us/power-bi/transform-model/desktop-tutorial-create-calculated-columns</w:t>
+        </w:r>
+      </w:hyperlink>
     </w:p>
     <w:p>
       <w:pPr>

</xml_diff>